<commit_message>
changes for our presentation
</commit_message>
<xml_diff>
--- a/examples/branches creation and comparison.docx
+++ b/examples/branches creation and comparison.docx
@@ -4,15 +4,7 @@
   <w:body>
     <w:p>
       <w:r>
-        <w:t xml:space="preserve">Ελένη </w:t>
-      </w:r>
-      <w:proofErr w:type="spellStart"/>
-      <w:r>
-        <w:t>Ζήνα</w:t>
-      </w:r>
-      <w:proofErr w:type="spellEnd"/>
-      <w:r>
-        <w:t xml:space="preserve"> 20046</w:t>
+        <w:t>Ελένη Ζήνα 20046</w:t>
       </w:r>
     </w:p>
     <w:p/>
@@ -106,7 +98,6 @@
           </w:rPr>
           <w:t>.</w:t>
         </w:r>
-        <w:proofErr w:type="spellStart"/>
         <w:r>
           <w:rPr>
             <w:rStyle w:val="-"/>
@@ -114,7 +105,6 @@
           </w:rPr>
           <w:t>youtube</w:t>
         </w:r>
-        <w:proofErr w:type="spellEnd"/>
         <w:r>
           <w:rPr>
             <w:rStyle w:val="-"/>
@@ -160,7 +150,6 @@
           </w:rPr>
           <w:t>=8-</w:t>
         </w:r>
-        <w:proofErr w:type="spellStart"/>
         <w:r>
           <w:rPr>
             <w:rStyle w:val="-"/>
@@ -168,7 +157,6 @@
           </w:rPr>
           <w:t>EqOFXjV</w:t>
         </w:r>
-        <w:proofErr w:type="spellEnd"/>
         <w:r>
           <w:rPr>
             <w:rStyle w:val="-"/>
@@ -187,390 +175,496 @@
     <w:p/>
     <w:p>
       <w:r>
-        <w:t xml:space="preserve">Ουσιαστικά, το βίντεο αυτό μας θέτει τις εξής </w:t>
-      </w:r>
-      <w:r>
-        <w:t>ερωτήματα</w:t>
-      </w:r>
-      <w:r>
-        <w:t>:</w:t>
+        <w:t>Παράδειγμα:</w:t>
+      </w:r>
+    </w:p>
+    <w:p>
+      <w:r>
+        <w:t xml:space="preserve">Μια ομάδα μηχανικών λογισμικού θέλει να ξεκινήσει να εργάζεται πάνω σε ένα </w:t>
+      </w:r>
+      <w:r>
+        <w:rPr>
+          <w:lang w:val="en-US"/>
+        </w:rPr>
+        <w:t>project</w:t>
+      </w:r>
+      <w:r>
+        <w:t xml:space="preserve"> </w:t>
+      </w:r>
+      <w:r>
+        <w:t>και θέλουν να βρουν έναν τρόπο να διαχειρίζεται ο καθένας τα δικά του καθήκοντα χωρίς να εμπλέκονται ο ένας στα «πόδια» του άλλου. Με ποιο εργαλείο θα μπορούσε να γίνει αυτό πολύ εύκολα και γρήγορα;</w:t>
+      </w:r>
+    </w:p>
+    <w:p/>
+    <w:p>
+      <w:r>
+        <w:t xml:space="preserve">Το πρώτο και πιο απλό πράγμα που πρέπει να κάνει το κάθε μέλος αυτής της ομάδας είναι να έχει λογαριασμό στο </w:t>
+      </w:r>
+      <w:r>
+        <w:rPr>
+          <w:lang w:val="en-US"/>
+        </w:rPr>
+        <w:t>GitHub</w:t>
+      </w:r>
+      <w:r>
+        <w:t>, ούτως ώστε ο υπεύθυνος (</w:t>
+      </w:r>
+      <w:r>
+        <w:rPr>
+          <w:lang w:val="en-US"/>
+        </w:rPr>
+        <w:t>manager</w:t>
+      </w:r>
+      <w:r>
+        <w:t>)</w:t>
+      </w:r>
+      <w:r>
+        <w:t xml:space="preserve"> </w:t>
+      </w:r>
+      <w:r>
+        <w:t>να δημιουργήσει έναν «χώρο» (</w:t>
+      </w:r>
+      <w:r>
+        <w:rPr>
+          <w:lang w:val="en-US"/>
+        </w:rPr>
+        <w:t>repository</w:t>
+      </w:r>
+      <w:r>
+        <w:t xml:space="preserve">) </w:t>
+      </w:r>
+      <w:r>
+        <w:t xml:space="preserve">για το </w:t>
+      </w:r>
+      <w:r>
+        <w:rPr>
+          <w:lang w:val="en-US"/>
+        </w:rPr>
+        <w:t>project</w:t>
+      </w:r>
+      <w:r>
+        <w:t xml:space="preserve"> </w:t>
+      </w:r>
+      <w:r>
+        <w:t>αυτό και να τους προσκαλέσει σε αυτό</w:t>
+      </w:r>
+      <w:r>
+        <w:t>.</w:t>
+      </w:r>
+    </w:p>
+    <w:p>
+      <w:r>
+        <w:t xml:space="preserve">Επίσης, για να γίνεται πιο εύκολη η πρόσβαση στο </w:t>
+      </w:r>
+      <w:r>
+        <w:rPr>
+          <w:lang w:val="en-US"/>
+        </w:rPr>
+        <w:t>project</w:t>
+      </w:r>
+      <w:r>
+        <w:t xml:space="preserve"> μας</w:t>
+      </w:r>
+      <w:r>
+        <w:t xml:space="preserve">, </w:t>
+      </w:r>
+      <w:r>
+        <w:t xml:space="preserve">μπορούμε να χρησιμοποιήσουμε την </w:t>
+      </w:r>
+      <w:r>
+        <w:rPr>
+          <w:lang w:val="en-US"/>
+        </w:rPr>
+        <w:t>desktop</w:t>
+      </w:r>
+      <w:r>
+        <w:t xml:space="preserve"> </w:t>
+      </w:r>
+      <w:r>
+        <w:t xml:space="preserve">εφαρμογή του </w:t>
+      </w:r>
+      <w:r>
+        <w:rPr>
+          <w:lang w:val="en-US"/>
+        </w:rPr>
+        <w:t>GitHub</w:t>
+      </w:r>
+      <w:r>
+        <w:t xml:space="preserve">. </w:t>
+      </w:r>
+      <w:r>
+        <w:t>Βλέπουμε στην παρακάτω εικόνα</w:t>
+      </w:r>
+      <w:r>
+        <w:t xml:space="preserve"> 1</w:t>
+      </w:r>
+      <w:r>
+        <w:t xml:space="preserve"> τον τρόπο με τον οποίο μπορεί κάθε μέλος της ομάδας να δημιουργήσει </w:t>
+      </w:r>
+      <w:r>
+        <w:t>“</w:t>
+      </w:r>
+      <w:r>
+        <w:rPr>
+          <w:lang w:val="en-US"/>
+        </w:rPr>
+        <w:t>branch</w:t>
+      </w:r>
+      <w:r>
+        <w:t>”</w:t>
+      </w:r>
+      <w:r>
+        <w:t xml:space="preserve">, δηλαδή τον δικό του χώρο εργασίας πολύ εύκολα, πατώντας </w:t>
+      </w:r>
+      <w:r>
+        <w:rPr>
+          <w:lang w:val="en-US"/>
+        </w:rPr>
+        <w:t>Branch</w:t>
+      </w:r>
+      <w:r>
+        <w:t>/</w:t>
+      </w:r>
+      <w:r>
+        <w:rPr>
+          <w:lang w:val="en-US"/>
+        </w:rPr>
+        <w:t>New</w:t>
+      </w:r>
+      <w:r>
+        <w:t xml:space="preserve"> </w:t>
+      </w:r>
+      <w:r>
+        <w:rPr>
+          <w:lang w:val="en-US"/>
+        </w:rPr>
+        <w:t>branch</w:t>
+      </w:r>
+      <w:r>
+        <w:t>…</w:t>
+      </w:r>
+      <w:r>
+        <w:t xml:space="preserve"> . </w:t>
+      </w:r>
+      <w:r>
+        <w:t xml:space="preserve">Στην εικόνα 2, εμφανίζεται ένα νέο παράθυρο που μας ζητάει να δώσουμε το όνομα του νέου μας </w:t>
+      </w:r>
+      <w:r>
+        <w:rPr>
+          <w:lang w:val="en-US"/>
+        </w:rPr>
+        <w:t>branch</w:t>
+      </w:r>
+      <w:r>
+        <w:t xml:space="preserve"> </w:t>
+      </w:r>
+      <w:r>
+        <w:t>και ακριβώς από κάτω κάποιες επιλογές.</w:t>
+      </w:r>
+      <w:r>
+        <w:t xml:space="preserve"> Εδώ</w:t>
+      </w:r>
+      <w:r>
+        <w:t>,</w:t>
+      </w:r>
+      <w:r>
+        <w:t xml:space="preserve"> θα μπορούσαμε να πατήσουμε την πρώτη επιλογή, αν και μόνο αν ήταν η αρχική δομή του </w:t>
+      </w:r>
+      <w:r>
+        <w:rPr>
+          <w:lang w:val="en-US"/>
+        </w:rPr>
+        <w:t>project</w:t>
+      </w:r>
+      <w:r>
+        <w:t xml:space="preserve"> ήδη</w:t>
+      </w:r>
+      <w:r>
+        <w:t xml:space="preserve"> </w:t>
+      </w:r>
+      <w:r>
+        <w:t xml:space="preserve">στο </w:t>
+      </w:r>
+      <w:r>
+        <w:rPr>
+          <w:lang w:val="en-US"/>
+        </w:rPr>
+        <w:t>main</w:t>
+      </w:r>
+      <w:r>
+        <w:t xml:space="preserve"> </w:t>
+      </w:r>
+      <w:r>
+        <w:rPr>
+          <w:lang w:val="en-US"/>
+        </w:rPr>
+        <w:t>branch</w:t>
+      </w:r>
+      <w:r>
+        <w:t xml:space="preserve">. Παρατηρούμε ότι μας εμφανίζει και </w:t>
+      </w:r>
+      <w:r>
+        <w:rPr>
+          <w:lang w:val="en-US"/>
+        </w:rPr>
+        <w:t>branches</w:t>
+      </w:r>
+      <w:r>
+        <w:t xml:space="preserve"> </w:t>
+      </w:r>
+      <w:r>
+        <w:t xml:space="preserve">που έχουμε διαχειριστεί παλιότερα εφόσον δεν είναι ένα καινούργιο </w:t>
+      </w:r>
+      <w:r>
+        <w:rPr>
+          <w:lang w:val="en-US"/>
+        </w:rPr>
+        <w:t>branch</w:t>
+      </w:r>
+      <w:r>
+        <w:t xml:space="preserve">. </w:t>
+      </w:r>
+      <w:r>
+        <w:t xml:space="preserve">Τέλος, πατάμε </w:t>
+      </w:r>
+      <w:r>
+        <w:t>“</w:t>
+      </w:r>
+      <w:r>
+        <w:rPr>
+          <w:lang w:val="en-US"/>
+        </w:rPr>
+        <w:t>Create</w:t>
+      </w:r>
+      <w:r>
+        <w:t xml:space="preserve"> </w:t>
+      </w:r>
+      <w:r>
+        <w:rPr>
+          <w:lang w:val="en-US"/>
+        </w:rPr>
+        <w:t>branch</w:t>
+      </w:r>
+      <w:r>
+        <w:t>”</w:t>
+      </w:r>
+      <w:r>
+        <w:t xml:space="preserve"> και από κει και πέρα μπορούμε να εμπλουτίσουμε ήδη υπάρχοντα αρχεία και να δημιουργήσουμε νέα κτλ.</w:t>
       </w:r>
     </w:p>
     <w:p>
       <w:pPr>
-        <w:pStyle w:val="a4"/>
-        <w:numPr>
-          <w:ilvl w:val="0"/>
-          <w:numId w:val="1"/>
-        </w:numPr>
+        <w:jc w:val="center"/>
       </w:pPr>
       <w:r>
-        <w:t xml:space="preserve">Μπορώ από το </w:t>
-      </w:r>
-      <w:r>
-        <w:rPr>
-          <w:lang w:val="en-US"/>
-        </w:rPr>
-        <w:t>branch</w:t>
-      </w:r>
-      <w:r>
-        <w:t xml:space="preserve"> </w:t>
-      </w:r>
-      <w:r>
-        <w:t xml:space="preserve">μου να μεταβώ στο </w:t>
-      </w:r>
-      <w:r>
-        <w:rPr>
-          <w:lang w:val="en-US"/>
-        </w:rPr>
-        <w:t>main</w:t>
-      </w:r>
-      <w:r>
-        <w:t xml:space="preserve"> </w:t>
-      </w:r>
-      <w:r>
-        <w:rPr>
-          <w:lang w:val="en-US"/>
-        </w:rPr>
-        <w:t>branch</w:t>
-      </w:r>
-      <w:r>
-        <w:t>;</w:t>
-      </w:r>
-      <w:r>
-        <w:t xml:space="preserve"> Αν ναι</w:t>
-      </w:r>
-      <w:r>
-        <w:t>,</w:t>
-      </w:r>
-      <w:r>
-        <w:t xml:space="preserve"> τότε τι θα απογίνουν οι αλλαγές που έχω κάνει στο</w:t>
-      </w:r>
-      <w:r>
-        <w:t xml:space="preserve"> </w:t>
-      </w:r>
-      <w:r>
-        <w:t xml:space="preserve">δικό μου </w:t>
-      </w:r>
-      <w:r>
-        <w:rPr>
-          <w:lang w:val="en-US"/>
-        </w:rPr>
-        <w:t>branch</w:t>
-      </w:r>
-      <w:r>
-        <w:t>;</w:t>
+        <w:drawing>
+          <wp:anchor distT="0" distB="0" distL="114300" distR="114300" simplePos="0" relativeHeight="251659264" behindDoc="0" locked="0" layoutInCell="1" allowOverlap="1" wp14:anchorId="7E67BDE0" wp14:editId="267168F8">
+            <wp:simplePos x="0" y="0"/>
+            <wp:positionH relativeFrom="page">
+              <wp:posOffset>3856355</wp:posOffset>
+            </wp:positionH>
+            <wp:positionV relativeFrom="page">
+              <wp:posOffset>7547306</wp:posOffset>
+            </wp:positionV>
+            <wp:extent cx="3703955" cy="2546985"/>
+            <wp:effectExtent l="0" t="0" r="0" b="5715"/>
+            <wp:wrapSquare wrapText="bothSides"/>
+            <wp:docPr id="2" name="Εικόνα 2"/>
+            <wp:cNvGraphicFramePr>
+              <a:graphicFrameLocks xmlns:a="http://schemas.openxmlformats.org/drawingml/2006/main" noChangeAspect="1"/>
+            </wp:cNvGraphicFramePr>
+            <a:graphic xmlns:a="http://schemas.openxmlformats.org/drawingml/2006/main">
+              <a:graphicData uri="http://schemas.openxmlformats.org/drawingml/2006/picture">
+                <pic:pic xmlns:pic="http://schemas.openxmlformats.org/drawingml/2006/picture">
+                  <pic:nvPicPr>
+                    <pic:cNvPr id="1" name=""/>
+                    <pic:cNvPicPr/>
+                  </pic:nvPicPr>
+                  <pic:blipFill>
+                    <a:blip r:embed="rId6" cstate="print">
+                      <a:extLst>
+                        <a:ext uri="{28A0092B-C50C-407E-A947-70E740481C1C}">
+                          <a14:useLocalDpi xmlns:a14="http://schemas.microsoft.com/office/drawing/2010/main" val="0"/>
+                        </a:ext>
+                      </a:extLst>
+                    </a:blip>
+                    <a:stretch>
+                      <a:fillRect/>
+                    </a:stretch>
+                  </pic:blipFill>
+                  <pic:spPr>
+                    <a:xfrm>
+                      <a:off x="0" y="0"/>
+                      <a:ext cx="3703955" cy="2546985"/>
+                    </a:xfrm>
+                    <a:prstGeom prst="rect">
+                      <a:avLst/>
+                    </a:prstGeom>
+                  </pic:spPr>
+                </pic:pic>
+              </a:graphicData>
+            </a:graphic>
+            <wp14:sizeRelH relativeFrom="page">
+              <wp14:pctWidth>0</wp14:pctWidth>
+            </wp14:sizeRelH>
+            <wp14:sizeRelV relativeFrom="page">
+              <wp14:pctHeight>0</wp14:pctHeight>
+            </wp14:sizeRelV>
+          </wp:anchor>
+        </w:drawing>
+      </w:r>
+      <w:r>
+        <w:drawing>
+          <wp:anchor distT="0" distB="0" distL="114300" distR="114300" simplePos="0" relativeHeight="251658240" behindDoc="0" locked="0" layoutInCell="1" allowOverlap="1" wp14:anchorId="21D30741" wp14:editId="4CD11B02">
+            <wp:simplePos x="0" y="0"/>
+            <wp:positionH relativeFrom="page">
+              <wp:align>left</wp:align>
+            </wp:positionH>
+            <wp:positionV relativeFrom="margin">
+              <wp:posOffset>6621697</wp:posOffset>
+            </wp:positionV>
+            <wp:extent cx="3724275" cy="2559685"/>
+            <wp:effectExtent l="0" t="0" r="9525" b="0"/>
+            <wp:wrapSquare wrapText="bothSides"/>
+            <wp:docPr id="1" name="Εικόνα 1"/>
+            <wp:cNvGraphicFramePr>
+              <a:graphicFrameLocks xmlns:a="http://schemas.openxmlformats.org/drawingml/2006/main" noChangeAspect="1"/>
+            </wp:cNvGraphicFramePr>
+            <a:graphic xmlns:a="http://schemas.openxmlformats.org/drawingml/2006/main">
+              <a:graphicData uri="http://schemas.openxmlformats.org/drawingml/2006/picture">
+                <pic:pic xmlns:pic="http://schemas.openxmlformats.org/drawingml/2006/picture">
+                  <pic:nvPicPr>
+                    <pic:cNvPr id="1" name=""/>
+                    <pic:cNvPicPr/>
+                  </pic:nvPicPr>
+                  <pic:blipFill>
+                    <a:blip r:embed="rId7" cstate="print">
+                      <a:extLst>
+                        <a:ext uri="{28A0092B-C50C-407E-A947-70E740481C1C}">
+                          <a14:useLocalDpi xmlns:a14="http://schemas.microsoft.com/office/drawing/2010/main" val="0"/>
+                        </a:ext>
+                      </a:extLst>
+                    </a:blip>
+                    <a:stretch>
+                      <a:fillRect/>
+                    </a:stretch>
+                  </pic:blipFill>
+                  <pic:spPr>
+                    <a:xfrm>
+                      <a:off x="0" y="0"/>
+                      <a:ext cx="3724275" cy="2559685"/>
+                    </a:xfrm>
+                    <a:prstGeom prst="rect">
+                      <a:avLst/>
+                    </a:prstGeom>
+                  </pic:spPr>
+                </pic:pic>
+              </a:graphicData>
+            </a:graphic>
+          </wp:anchor>
+        </w:drawing>
+      </w:r>
+      <w:r>
+        <w:rPr>
+          <w:noProof/>
+        </w:rPr>
+        <mc:AlternateContent>
+          <mc:Choice Requires="wps">
+            <w:drawing>
+              <wp:anchor distT="0" distB="0" distL="114300" distR="114300" simplePos="0" relativeHeight="251660288" behindDoc="0" locked="0" layoutInCell="1" allowOverlap="1" wp14:anchorId="1C00583E" wp14:editId="3F649DFA">
+                <wp:simplePos x="0" y="0"/>
+                <wp:positionH relativeFrom="margin">
+                  <wp:posOffset>330200</wp:posOffset>
+                </wp:positionH>
+                <wp:positionV relativeFrom="paragraph">
+                  <wp:posOffset>3508927</wp:posOffset>
+                </wp:positionV>
+                <wp:extent cx="5867400" cy="419100"/>
+                <wp:effectExtent l="0" t="0" r="0" b="0"/>
+                <wp:wrapNone/>
+                <wp:docPr id="3" name="Πλαίσιο κειμένου 3"/>
+                <wp:cNvGraphicFramePr/>
+                <a:graphic xmlns:a="http://schemas.openxmlformats.org/drawingml/2006/main">
+                  <a:graphicData uri="http://schemas.microsoft.com/office/word/2010/wordprocessingShape">
+                    <wps:wsp>
+                      <wps:cNvSpPr txBox="1"/>
+                      <wps:spPr>
+                        <a:xfrm>
+                          <a:off x="0" y="0"/>
+                          <a:ext cx="5867400" cy="419100"/>
+                        </a:xfrm>
+                        <a:prstGeom prst="rect">
+                          <a:avLst/>
+                        </a:prstGeom>
+                        <a:noFill/>
+                        <a:ln w="6350">
+                          <a:noFill/>
+                        </a:ln>
+                      </wps:spPr>
+                      <wps:txbx>
+                        <w:txbxContent>
+                          <w:p>
+                            <w:r>
+                              <w:t xml:space="preserve">Εικόνα 1                                                                                                              </w:t>
+                            </w:r>
+                            <w:r>
+                              <w:t xml:space="preserve">Εικόνα </w:t>
+                            </w:r>
+                            <w:r>
+                              <w:t>2</w:t>
+                            </w:r>
+                          </w:p>
+                          <w:p/>
+                        </w:txbxContent>
+                      </wps:txbx>
+                      <wps:bodyPr rot="0" spcFirstLastPara="0" vertOverflow="overflow" horzOverflow="overflow" vert="horz" wrap="square" lIns="91440" tIns="45720" rIns="91440" bIns="45720" numCol="1" spcCol="0" rtlCol="0" fromWordArt="0" anchor="t" anchorCtr="0" forceAA="0" compatLnSpc="1">
+                        <a:prstTxWarp prst="textNoShape">
+                          <a:avLst/>
+                        </a:prstTxWarp>
+                        <a:noAutofit/>
+                      </wps:bodyPr>
+                    </wps:wsp>
+                  </a:graphicData>
+                </a:graphic>
+                <wp14:sizeRelH relativeFrom="margin">
+                  <wp14:pctWidth>0</wp14:pctWidth>
+                </wp14:sizeRelH>
+                <wp14:sizeRelV relativeFrom="margin">
+                  <wp14:pctHeight>0</wp14:pctHeight>
+                </wp14:sizeRelV>
+              </wp:anchor>
+            </w:drawing>
+          </mc:Choice>
+          <mc:Fallback>
+            <w:pict>
+              <v:shapetype w14:anchorId="1C00583E" id="_x0000_t202" coordsize="21600,21600" o:spt="202" path="m,l,21600r21600,l21600,xe">
+                <v:stroke joinstyle="miter"/>
+                <v:path gradientshapeok="t" o:connecttype="rect"/>
+              </v:shapetype>
+              <v:shape id="Πλαίσιο κειμένου 3" o:spid="_x0000_s1026" type="#_x0000_t202" style="position:absolute;left:0;text-align:left;margin-left:26pt;margin-top:276.3pt;width:462pt;height:33pt;z-index:251660288;visibility:visible;mso-wrap-style:square;mso-width-percent:0;mso-height-percent:0;mso-wrap-distance-left:9pt;mso-wrap-distance-top:0;mso-wrap-distance-right:9pt;mso-wrap-distance-bottom:0;mso-position-horizontal:absolute;mso-position-horizontal-relative:margin;mso-position-vertical:absolute;mso-position-vertical-relative:text;mso-width-percent:0;mso-height-percent:0;mso-width-relative:margin;mso-height-relative:margin;v-text-anchor:top" o:gfxdata="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" filled="f" stroked="f" strokeweight=".5pt">
+                <v:textbox>
+                  <w:txbxContent>
+                    <w:p>
+                      <w:r>
+                        <w:t xml:space="preserve">Εικόνα 1                                                                                                              </w:t>
+                      </w:r>
+                      <w:r>
+                        <w:t xml:space="preserve">Εικόνα </w:t>
+                      </w:r>
+                      <w:r>
+                        <w:t>2</w:t>
+                      </w:r>
+                    </w:p>
+                    <w:p/>
+                  </w:txbxContent>
+                </v:textbox>
+                <w10:wrap anchorx="margin"/>
+              </v:shape>
+            </w:pict>
+          </mc:Fallback>
+        </mc:AlternateContent>
       </w:r>
     </w:p>
-    <w:p>
-      <w:r>
-        <w:t xml:space="preserve">Μπορώ να μεταβαίνω σε όποιο </w:t>
-      </w:r>
-      <w:r>
-        <w:rPr>
-          <w:lang w:val="en-US"/>
-        </w:rPr>
-        <w:t>branch</w:t>
-      </w:r>
-      <w:r>
-        <w:t xml:space="preserve"> </w:t>
-      </w:r>
-      <w:r>
-        <w:t xml:space="preserve">θέλω, ακόμα και στο </w:t>
-      </w:r>
-      <w:r>
-        <w:rPr>
-          <w:lang w:val="en-US"/>
-        </w:rPr>
-        <w:t>main</w:t>
-      </w:r>
-      <w:r>
-        <w:t xml:space="preserve">, αν έχω αυτό το δικαίωμα και επίσης μπορώ στο δικό μου </w:t>
-      </w:r>
-      <w:r>
-        <w:rPr>
-          <w:lang w:val="en-US"/>
-        </w:rPr>
-        <w:t>branch</w:t>
-      </w:r>
-      <w:r>
-        <w:t xml:space="preserve"> </w:t>
-      </w:r>
-      <w:r>
-        <w:t xml:space="preserve">να έχω άλλο κώδικα και να αλλάζω από το ένα στο άλλο χωρίς να υπάρχει κάποιο </w:t>
-      </w:r>
-      <w:r>
-        <w:rPr>
-          <w:lang w:val="en-US"/>
-        </w:rPr>
-        <w:t>conflict</w:t>
-      </w:r>
-      <w:r>
-        <w:t>.</w:t>
-      </w:r>
-      <w:r>
-        <w:t xml:space="preserve"> Αν θέλω να μεταβώ στο </w:t>
-      </w:r>
-      <w:r>
-        <w:rPr>
-          <w:lang w:val="en-US"/>
-        </w:rPr>
-        <w:t>main</w:t>
-      </w:r>
-      <w:r>
-        <w:t xml:space="preserve"> </w:t>
-      </w:r>
-      <w:r>
-        <w:rPr>
-          <w:lang w:val="en-US"/>
-        </w:rPr>
-        <w:t>branch</w:t>
-      </w:r>
-      <w:r>
-        <w:t xml:space="preserve">, με ρωτάει το </w:t>
-      </w:r>
-      <w:r>
-        <w:rPr>
-          <w:lang w:val="en-US"/>
-        </w:rPr>
-        <w:t>GitHub</w:t>
-      </w:r>
-      <w:r>
-        <w:t xml:space="preserve">, </w:t>
-      </w:r>
-      <w:r>
-        <w:t xml:space="preserve">αν θέλω να κρατήσω τις αλλαγές στο </w:t>
-      </w:r>
-      <w:r>
-        <w:rPr>
-          <w:lang w:val="en-US"/>
-        </w:rPr>
-        <w:t>branch</w:t>
-      </w:r>
-      <w:r>
-        <w:t xml:space="preserve"> </w:t>
-      </w:r>
-      <w:r>
-        <w:t xml:space="preserve">μου ή να τις μεταφέρω στη </w:t>
-      </w:r>
-      <w:r>
-        <w:rPr>
-          <w:lang w:val="en-US"/>
-        </w:rPr>
-        <w:t>main</w:t>
-      </w:r>
-      <w:r>
-        <w:t xml:space="preserve"> (και αντίστροφα),</w:t>
-      </w:r>
-      <w:r>
-        <w:t xml:space="preserve"> </w:t>
-      </w:r>
-      <w:r>
-        <w:t xml:space="preserve">οπότε έχω πλήρης ελευθερία κι έτσι δε χάνεται κανένα τμήμα κώδικα. </w:t>
-      </w:r>
-    </w:p>
-    <w:p>
-      <w:pPr>
-        <w:pStyle w:val="a4"/>
-        <w:numPr>
-          <w:ilvl w:val="0"/>
-          <w:numId w:val="1"/>
-        </w:numPr>
-      </w:pPr>
-      <w:r>
-        <w:t xml:space="preserve">Όταν δουλεύω στο ίδιο </w:t>
-      </w:r>
-      <w:r>
-        <w:rPr>
-          <w:lang w:val="en-US"/>
-        </w:rPr>
-        <w:t>project</w:t>
-      </w:r>
-      <w:r>
-        <w:t xml:space="preserve"> </w:t>
-      </w:r>
-      <w:r>
-        <w:t xml:space="preserve">με τα μέλη της ομάδας μου και τυχαίνει κάποιες φορές να επεξεργαζόμαστε το ίδιο αρχείο σε διαφορετικό </w:t>
-      </w:r>
-      <w:r>
-        <w:rPr>
-          <w:lang w:val="en-US"/>
-        </w:rPr>
-        <w:t>branch</w:t>
-      </w:r>
-      <w:r>
-        <w:t xml:space="preserve">, </w:t>
-      </w:r>
-      <w:r>
-        <w:t xml:space="preserve">τότε πως θα συγχρονιστεί όλη η δουλειά μας για το ίδιο αρχείο στο τελικό </w:t>
-      </w:r>
-      <w:r>
-        <w:rPr>
-          <w:lang w:val="en-US"/>
-        </w:rPr>
-        <w:t>project</w:t>
-      </w:r>
-      <w:r>
-        <w:t>;</w:t>
-      </w:r>
-    </w:p>
-    <w:p>
-      <w:r>
-        <w:t xml:space="preserve">Εφόσον ο καθένας έχει το δικό του </w:t>
-      </w:r>
-      <w:r>
-        <w:rPr>
-          <w:lang w:val="en-US"/>
-        </w:rPr>
-        <w:t>branch</w:t>
-      </w:r>
-      <w:r>
-        <w:t xml:space="preserve">, μπορεί να γράφει ότι θέλει και όπου θέλει, απλώς ενδέχεται να εμφανιστούν τα δεδομένα με διαφορετική σειρά. Ακόμα και νέα αρχεία που ενδέχεται να δημιουργήσουν, θα </w:t>
-      </w:r>
-      <w:r>
-        <w:t xml:space="preserve">αντιγραφούν και αυτά στο </w:t>
-      </w:r>
-      <w:r>
-        <w:rPr>
-          <w:lang w:val="en-US"/>
-        </w:rPr>
-        <w:t>main</w:t>
-      </w:r>
-      <w:r>
-        <w:t xml:space="preserve"> </w:t>
-      </w:r>
-      <w:r>
-        <w:rPr>
-          <w:lang w:val="en-US"/>
-        </w:rPr>
-        <w:t>branch</w:t>
-      </w:r>
-      <w:r>
-        <w:t>.</w:t>
-      </w:r>
-    </w:p>
-    <w:p>
-      <w:pPr>
-        <w:pStyle w:val="a4"/>
-        <w:numPr>
-          <w:ilvl w:val="0"/>
-          <w:numId w:val="1"/>
-        </w:numPr>
-      </w:pPr>
-      <w:r>
-        <w:t>Και πως συνενώνονται όλα αυτά;</w:t>
-      </w:r>
-    </w:p>
-    <w:p>
-      <w:r>
-        <w:t xml:space="preserve">Μόλις τελειώσουν με τις εργασίες τους όλα τα μέλη της ομάδας, τότε μπορούν να κάνουν </w:t>
-      </w:r>
-      <w:r>
-        <w:rPr>
-          <w:lang w:val="en-US"/>
-        </w:rPr>
-        <w:t>commit</w:t>
-      </w:r>
-      <w:r>
-        <w:t xml:space="preserve"> </w:t>
-      </w:r>
-      <w:r>
-        <w:rPr>
-          <w:lang w:val="en-US"/>
-        </w:rPr>
-        <w:t>and</w:t>
-      </w:r>
-      <w:r>
-        <w:t xml:space="preserve"> </w:t>
-      </w:r>
-      <w:r>
-        <w:rPr>
-          <w:lang w:val="en-US"/>
-        </w:rPr>
-        <w:t>push</w:t>
-      </w:r>
-      <w:r>
-        <w:t xml:space="preserve"> </w:t>
-      </w:r>
-      <w:r>
-        <w:t xml:space="preserve">στο </w:t>
-      </w:r>
-      <w:r>
-        <w:rPr>
-          <w:lang w:val="en-US"/>
-        </w:rPr>
-        <w:t>branch</w:t>
-      </w:r>
-      <w:r>
-        <w:t xml:space="preserve"> </w:t>
-      </w:r>
-      <w:r>
-        <w:t xml:space="preserve">τους και </w:t>
-      </w:r>
-      <w:r>
-        <w:rPr>
-          <w:lang w:val="en-US"/>
-        </w:rPr>
-        <w:t>pull</w:t>
-      </w:r>
-      <w:r>
-        <w:t xml:space="preserve"> </w:t>
-      </w:r>
-      <w:r>
-        <w:rPr>
-          <w:lang w:val="en-US"/>
-        </w:rPr>
-        <w:t>request</w:t>
-      </w:r>
-      <w:r>
-        <w:t xml:space="preserve"> </w:t>
-      </w:r>
-      <w:r>
-        <w:t xml:space="preserve">για να συγχωνευθούν στη </w:t>
-      </w:r>
-      <w:r>
-        <w:rPr>
-          <w:lang w:val="en-US"/>
-        </w:rPr>
-        <w:t>main</w:t>
-      </w:r>
-      <w:r>
-        <w:t xml:space="preserve">. </w:t>
-      </w:r>
-      <w:r>
-        <w:t xml:space="preserve">Αυτή η διαδικασία περιγράφεται αναλυτικά σε επόμενο </w:t>
-      </w:r>
-      <w:r>
-        <w:rPr>
-          <w:lang w:val="en-US"/>
-        </w:rPr>
-        <w:t>guide</w:t>
-      </w:r>
-      <w:r>
-        <w:t xml:space="preserve">, </w:t>
-      </w:r>
-      <w:r>
-        <w:t xml:space="preserve">το </w:t>
-      </w:r>
-      <w:proofErr w:type="spellStart"/>
-      <w:r>
-        <w:t>GitHub_Branch_Guide</w:t>
-      </w:r>
-      <w:proofErr w:type="spellEnd"/>
-      <w:r>
-        <w:t>.</w:t>
-      </w:r>
-      <w:r>
-        <w:rPr>
-          <w:lang w:val="en-US"/>
-        </w:rPr>
-        <w:t>pdf</w:t>
-      </w:r>
-      <w:r>
-        <w:t xml:space="preserve"> .</w:t>
-      </w:r>
-    </w:p>
-    <w:p/>
     <w:sectPr>
       <w:pgSz w:w="11906" w:h="16838"/>
       <w:pgMar w:top="1440" w:right="1800" w:bottom="1440" w:left="1800" w:header="708" w:footer="708" w:gutter="0"/>

</xml_diff>